<commit_message>
Updated and added documentation on implementation of JNI module and Monitor module.
Also provided a semi-fix for Mac OS X where the client would not load.
Currently, the client still will not load, however, the Java VM can be created without problems.
</commit_message>
<xml_diff>
--- a/doc/Cacheing idea.docx
+++ b/doc/Cacheing idea.docx
@@ -1,55 +1,158 @@
 
 <file path=word/document.xml><?xml version="1.0" encoding="utf-8"?>
-<w:document xmlns:wpc="http://schemas.microsoft.com/office/word/2010/wordprocessingCanvas" xmlns:mc="http://schemas.openxmlformats.org/markup-compatibility/2006" xmlns:o="urn:schemas-microsoft-com:office:office" xmlns:r="http://schemas.openxmlformats.org/officeDocument/2006/relationships" xmlns:m="http://schemas.openxmlformats.org/officeDocument/2006/math" xmlns:v="urn:schemas-microsoft-com:vml" xmlns:wp14="http://schemas.microsoft.com/office/word/2010/wordprocessingDrawing" xmlns:wp="http://schemas.openxmlformats.org/drawingml/2006/wordprocessingDrawing" xmlns:w10="urn:schemas-microsoft-com:office:word" xmlns:w="http://schemas.openxmlformats.org/wordprocessingml/2006/main" xmlns:w14="http://schemas.microsoft.com/office/word/2010/wordml" xmlns:wpg="http://schemas.microsoft.com/office/word/2010/wordprocessingGroup" xmlns:wpi="http://schemas.microsoft.com/office/word/2010/wordprocessingInk" xmlns:wne="http://schemas.microsoft.com/office/word/2006/wordml" xmlns:wps="http://schemas.microsoft.com/office/word/2010/wordprocessingShape" mc:Ignorable="w14 wp14">
+<w:document xmlns:wpc="http://schemas.microsoft.com/office/word/2010/wordprocessingCanvas" xmlns:mo="http://schemas.microsoft.com/office/mac/office/2008/main" xmlns:mc="http://schemas.openxmlformats.org/markup-compatibility/2006" xmlns:mv="urn:schemas-microsoft-com:mac:vml" xmlns:o="urn:schemas-microsoft-com:office:office" xmlns:r="http://schemas.openxmlformats.org/officeDocument/2006/relationships" xmlns:m="http://schemas.openxmlformats.org/officeDocument/2006/math" xmlns:v="urn:schemas-microsoft-com:vml" xmlns:wp14="http://schemas.microsoft.com/office/word/2010/wordprocessingDrawing" xmlns:wp="http://schemas.openxmlformats.org/drawingml/2006/wordprocessingDrawing" xmlns:w10="urn:schemas-microsoft-com:office:word" xmlns:w="http://schemas.openxmlformats.org/wordprocessingml/2006/main" xmlns:w14="http://schemas.microsoft.com/office/word/2010/wordml" xmlns:wpg="http://schemas.microsoft.com/office/word/2010/wordprocessingGroup" xmlns:wpi="http://schemas.microsoft.com/office/word/2010/wordprocessingInk" xmlns:wne="http://schemas.microsoft.com/office/word/2006/wordml" xmlns:wps="http://schemas.microsoft.com/office/word/2010/wordprocessingShape" mc:Ignorable="w14 wp14">
   <w:body>
     <w:p>
-      <w:r>
-        <w:t>Van de Scene zijn object</w:t>
-      </w:r>
-      <w:r>
-        <w:t>en</w:t>
-      </w:r>
-      <w:r>
-        <w:t xml:space="preserve"> het meest cachable en groundinfo.</w:t>
-      </w:r>
-      <w:r>
-        <w:t xml:space="preserve"> Non-interactable objects vallen daaronder evenals groundinformation. </w:t>
-      </w:r>
-    </w:p>
-    <w:p>
-      <w:pPr>
-        <w:rPr>
-          <w:i/>
-        </w:rPr>
-      </w:pPr>
-      <w:r>
-        <w:t xml:space="preserve">Widgets in runescape 2 zijn gedeeltelijk cachable in de zin van </w:t>
-      </w:r>
-      <w:r>
-        <w:t>scherm coördinaten</w:t>
-      </w:r>
-      <w:r>
-        <w:t>, afmeting etc.</w:t>
-      </w:r>
-      <w:r>
-        <w:t xml:space="preserve"> </w:t>
-      </w:r>
-      <w:r>
-        <w:rPr>
-          <w:i/>
-        </w:rPr>
-        <w:t>Het is hoogstwaarschijnlijk efficienter om de widgets id’s te cachen, en deze id’s te linken aan een beschrijving van de inhoud, mogelijk met behulp van #defines.</w:t>
-      </w:r>
-    </w:p>
-    <w:p>
-      <w:r>
-        <w:t xml:space="preserve">Mogelijk is het om een bank object te creëren dat een representatie is van het in runescape begevende object. </w:t>
-      </w:r>
-      <w:r>
-        <w:t>Naast widgets kent runescape ook het Menu element dat acties bevat met een eventueel gespecificeerd object of een optie</w:t>
-      </w:r>
-      <w:r>
+      <w:pPr>
+        <w:pStyle w:val="Heading1"/>
+        <w:rPr>
+          <w:lang w:val="en-GB"/>
+        </w:rPr>
+      </w:pPr>
+      <w:r>
+        <w:rPr>
+          <w:lang w:val="en-GB"/>
+        </w:rPr>
+        <w:t>PowerGrid caching structure</w:t>
+      </w:r>
+    </w:p>
+    <w:p>
+      <w:pPr>
+        <w:rPr>
+          <w:lang w:val="en-GB"/>
+        </w:rPr>
+      </w:pPr>
+      <w:r>
+        <w:rPr>
+          <w:lang w:val="en-GB"/>
+        </w:rPr>
+        <w:t xml:space="preserve">To speed up </w:t>
+      </w:r>
+      <w:r>
+        <w:rPr>
+          <w:lang w:val="en-GB"/>
+        </w:rPr>
+        <w:t xml:space="preserve">the AI and to provide access to (relatively) static information, PowerGrid will have to cache some information from the Runescape world to allow </w:t>
+      </w:r>
+      <w:r>
+        <w:rPr>
+          <w:lang w:val="en-GB"/>
+        </w:rPr>
+        <w:t>the AI module to automate certain tasks that otherwise could not be performed. Most notably the path finding, which relies on a worldwide collision map to compute its path, will need the caches for accurate path finding. This is because Runescape only loads a small part of the world at a time, preventing worldwide path finding without a suitable caching structure to remember the locations of collisions and shortcuts.</w:t>
+      </w:r>
+    </w:p>
+    <w:p>
+      <w:pPr>
+        <w:pStyle w:val="Heading2"/>
+        <w:rPr>
+          <w:lang w:val="en-GB"/>
+        </w:rPr>
+      </w:pPr>
+      <w:r>
+        <w:rPr>
+          <w:lang w:val="en-GB"/>
+        </w:rPr>
+        <w:t>Objects suited to be cached</w:t>
+      </w:r>
+    </w:p>
+    <w:p>
+      <w:pPr>
+        <w:rPr>
+          <w:lang w:val="en-GB"/>
+        </w:rPr>
+      </w:pPr>
+      <w:r>
+        <w:rPr>
+          <w:lang w:val="en-GB"/>
+        </w:rPr>
+        <w:t>Scene objects and the ground information are by far the most cacheable. No-interact objects as well as collision info also belong to this category.</w:t>
+      </w:r>
+    </w:p>
+    <w:p>
+      <w:pPr>
+        <w:rPr>
+          <w:lang w:val="en-GB"/>
+        </w:rPr>
+      </w:pPr>
+      <w:r>
+        <w:rPr>
+          <w:lang w:val="en-GB"/>
+        </w:rPr>
+        <w:t xml:space="preserve">Widgets in Runescape 2 are only partially cacheable due to continuously changing content. It is more efficient to </w:t>
+      </w:r>
+      <w:r>
+        <w:rPr>
+          <w:lang w:val="en-GB"/>
+        </w:rPr>
+        <w:t>map</w:t>
+      </w:r>
+      <w:r>
+        <w:rPr>
+          <w:lang w:val="en-GB"/>
+        </w:rPr>
+        <w:t xml:space="preserve"> only the id’s of the widgets to their </w:t>
+      </w:r>
+      <w:r>
+        <w:rPr>
+          <w:lang w:val="en-GB"/>
+        </w:rPr>
+        <w:t>object in the Java environment</w:t>
+      </w:r>
+      <w:r>
+        <w:rPr>
+          <w:lang w:val="en-GB"/>
+        </w:rPr>
+        <w:t xml:space="preserve"> and link the id’s to a semantic meaning by using either the #define pre-processor instruction or by using an enumeration</w:t>
+      </w:r>
+      <w:r>
+        <w:rPr>
+          <w:lang w:val="en-GB"/>
+        </w:rPr>
+        <w:t xml:space="preserve"> that maps the id’s to semantic names</w:t>
+      </w:r>
+      <w:r>
+        <w:rPr>
+          <w:lang w:val="en-GB"/>
+        </w:rPr>
         <w:t>.</w:t>
+      </w:r>
+    </w:p>
+    <w:p>
+      <w:pPr>
+        <w:rPr>
+          <w:lang w:val="en-GB"/>
+        </w:rPr>
+      </w:pPr>
+      <w:r>
+        <w:rPr>
+          <w:lang w:val="en-GB"/>
+        </w:rPr>
+        <w:t xml:space="preserve">It is also possible to cache the contents of the player’s bank, since this does not change unless the player has the bank widget open. </w:t>
+      </w:r>
+      <w:r>
+        <w:rPr>
+          <w:lang w:val="en-GB"/>
+        </w:rPr>
+        <w:t>This allows for the AI module to make more accurate decisions based on the items avail</w:t>
+      </w:r>
+      <w:r>
+        <w:rPr>
+          <w:lang w:val="en-GB"/>
+        </w:rPr>
+        <w:t>able to it. It also prevents it from having to go to an actual bank just to see if a certain item is in the player’s possession.</w:t>
+      </w:r>
+    </w:p>
+    <w:p>
+      <w:pPr>
+        <w:rPr>
+          <w:lang w:val="en-GB"/>
+        </w:rPr>
+      </w:pPr>
+      <w:r>
+        <w:rPr>
+          <w:lang w:val="en-GB"/>
+        </w:rPr>
+        <w:t>To sum up, the elements from the Runescape world to be cached are:</w:t>
       </w:r>
     </w:p>
     <w:p>
@@ -57,11 +160,71 @@
         <w:pStyle w:val="ListParagraph"/>
         <w:numPr>
           <w:ilvl w:val="0"/>
-          <w:numId w:val="1"/>
+          <w:numId w:val="4"/>
         </w:numPr>
-      </w:pPr>
-      <w:r>
-        <w:t>Characters (NPC’s, Player)</w:t>
+        <w:rPr>
+          <w:lang w:val="en-GB"/>
+        </w:rPr>
+      </w:pPr>
+      <w:r>
+        <w:rPr>
+          <w:lang w:val="en-GB"/>
+        </w:rPr>
+        <w:t>Information relating to the world itself</w:t>
+      </w:r>
+    </w:p>
+    <w:p>
+      <w:pPr>
+        <w:pStyle w:val="ListParagraph"/>
+        <w:numPr>
+          <w:ilvl w:val="1"/>
+          <w:numId w:val="4"/>
+        </w:numPr>
+        <w:rPr>
+          <w:lang w:val="en-GB"/>
+        </w:rPr>
+      </w:pPr>
+      <w:r>
+        <w:rPr>
+          <w:lang w:val="en-GB"/>
+        </w:rPr>
+        <w:t>Collision info</w:t>
+      </w:r>
+    </w:p>
+    <w:p>
+      <w:pPr>
+        <w:pStyle w:val="ListParagraph"/>
+        <w:numPr>
+          <w:ilvl w:val="1"/>
+          <w:numId w:val="4"/>
+        </w:numPr>
+        <w:rPr>
+          <w:lang w:val="en-GB"/>
+        </w:rPr>
+      </w:pPr>
+      <w:r>
+        <w:rPr>
+          <w:lang w:val="en-GB"/>
+        </w:rPr>
+        <w:t>Objects featuring a certain type of interaction</w:t>
+      </w:r>
+    </w:p>
+    <w:p>
+      <w:pPr>
+        <w:pStyle w:val="ListParagraph"/>
+        <w:numPr>
+          <w:ilvl w:val="1"/>
+          <w:numId w:val="4"/>
+        </w:numPr>
+        <w:rPr>
+          <w:lang w:val="en-GB"/>
+        </w:rPr>
+      </w:pPr>
+      <w:r>
+        <w:rPr>
+          <w:lang w:val="en-GB"/>
+        </w:rPr>
+        <w:t>The interaction options belonging to the objects can also be stored along the object if it is known. However, since the same type of objects usually have the same actions, it is more useful to store a reference to a definition type object and load the information from there.</w:t>
       </w:r>
     </w:p>
     <w:p>
@@ -69,86 +232,17 @@
         <w:pStyle w:val="ListParagraph"/>
         <w:numPr>
           <w:ilvl w:val="0"/>
-          <w:numId w:val="1"/>
+          <w:numId w:val="4"/>
         </w:numPr>
-      </w:pPr>
-      <w:r>
-        <w:t>GroundItems</w:t>
-      </w:r>
-    </w:p>
-    <w:p>
-      <w:pPr>
-        <w:pStyle w:val="ListParagraph"/>
-        <w:numPr>
-          <w:ilvl w:val="0"/>
-          <w:numId w:val="1"/>
-        </w:numPr>
-      </w:pPr>
-      <w:r>
-        <w:t>Veranderlijke objecten (tree, ore, door, etc)</w:t>
-      </w:r>
-    </w:p>
-    <w:p/>
-    <w:p>
-      <w:r>
-        <w:t>Solution: Clusterbased 64x64</w:t>
-      </w:r>
-      <w:r>
-        <w:t xml:space="preserve">. </w:t>
-      </w:r>
-    </w:p>
-    <w:p>
-      <w:r>
-        <w:t>Object indexed caching met bijbehorende collisionflag map</w:t>
-      </w:r>
-    </w:p>
-    <w:p/>
-    <w:p>
-      <w:r>
-        <w:t xml:space="preserve">Widgets cachen we in een hash op basis van ID. </w:t>
-      </w:r>
-      <w:r>
-        <w:t xml:space="preserve">Deze caching zal plaats vinden met behulp van hit-ratio. Dat willen zeggen dat de widgets die </w:t>
-      </w:r>
-      <w:r>
-        <w:t>maar weinig</w:t>
-      </w:r>
-      <w:r>
-        <w:t xml:space="preserve"> worden opgehaald </w:t>
-      </w:r>
-      <w:r>
-        <w:t>het eerst uit de cache gegooid</w:t>
-      </w:r>
-      <w:bookmarkStart w:id="0" w:name="_GoBack"/>
-      <w:bookmarkEnd w:id="0"/>
-      <w:r>
-        <w:t xml:space="preserve"> zullen worden</w:t>
-      </w:r>
-      <w:r>
-        <w:t xml:space="preserve"> als de cache te groot wordt</w:t>
-      </w:r>
-      <w:r>
-        <w:t>.</w:t>
-      </w:r>
-      <w:r>
-        <w:t xml:space="preserve"> </w:t>
-      </w:r>
-    </w:p>
-    <w:p>
-      <w:r>
-        <w:t>Ook cachen:</w:t>
-      </w:r>
-    </w:p>
-    <w:p>
-      <w:pPr>
-        <w:pStyle w:val="ListParagraph"/>
-        <w:numPr>
-          <w:ilvl w:val="0"/>
-          <w:numId w:val="2"/>
-        </w:numPr>
-      </w:pPr>
-      <w:r>
-        <w:t>Quests . Tasks, daily tasks</w:t>
+        <w:rPr>
+          <w:lang w:val="en-GB"/>
+        </w:rPr>
+      </w:pPr>
+      <w:r>
+        <w:rPr>
+          <w:lang w:val="en-GB"/>
+        </w:rPr>
+        <w:t>Widgets and in some cases their content</w:t>
       </w:r>
     </w:p>
     <w:p>
@@ -156,86 +250,17 @@
         <w:pStyle w:val="ListParagraph"/>
         <w:numPr>
           <w:ilvl w:val="1"/>
-          <w:numId w:val="2"/>
+          <w:numId w:val="4"/>
         </w:numPr>
         <w:rPr>
-          <w:i/>
-        </w:rPr>
-      </w:pPr>
-      <w:r>
-        <w:rPr>
-          <w:i/>
-        </w:rPr>
-        <w:t>Sowieso voor (veel) later, dus deze kan genegeerd worden.</w:t>
-      </w:r>
-    </w:p>
-    <w:p>
-      <w:pPr>
-        <w:pStyle w:val="ListParagraph"/>
-        <w:numPr>
-          <w:ilvl w:val="0"/>
-          <w:numId w:val="2"/>
-        </w:numPr>
-      </w:pPr>
-      <w:r>
-        <w:t>Bank</w:t>
-      </w:r>
-    </w:p>
-    <w:p>
-      <w:pPr>
-        <w:pStyle w:val="ListParagraph"/>
-        <w:numPr>
-          <w:ilvl w:val="0"/>
-          <w:numId w:val="2"/>
-        </w:numPr>
-      </w:pPr>
-      <w:r>
-        <w:t>Equipment</w:t>
-      </w:r>
-    </w:p>
-    <w:p>
-      <w:pPr>
-        <w:pStyle w:val="ListParagraph"/>
-        <w:numPr>
-          <w:ilvl w:val="0"/>
-          <w:numId w:val="2"/>
-        </w:numPr>
-      </w:pPr>
-      <w:r>
-        <w:t>Stats</w:t>
-      </w:r>
-    </w:p>
-    <w:p>
-      <w:r>
-        <w:t>Een cluster bevat dus zowel collision map alsmede de object map</w:t>
-      </w:r>
-    </w:p>
-    <w:p/>
-    <w:p/>
-    <w:p/>
-    <w:p>
-      <w:pPr>
-        <w:pBdr>
-          <w:bottom w:val="single" w:sz="6" w:space="1" w:color="auto"/>
-        </w:pBdr>
-      </w:pPr>
-    </w:p>
-    <w:p/>
-    <w:p>
-      <w:r>
-        <w:t>Travel algoritme in Runescape:</w:t>
-      </w:r>
-    </w:p>
-    <w:p>
-      <w:pPr>
-        <w:pStyle w:val="ListParagraph"/>
-        <w:numPr>
-          <w:ilvl w:val="0"/>
-          <w:numId w:val="3"/>
-        </w:numPr>
-      </w:pPr>
-      <w:r>
-        <w:t>Dijkstra variant</w:t>
+          <w:lang w:val="en-GB"/>
+        </w:rPr>
+      </w:pPr>
+      <w:r>
+        <w:rPr>
+          <w:lang w:val="en-GB"/>
+        </w:rPr>
+        <w:t>Using #defines or an enumeration to identify the widget</w:t>
       </w:r>
     </w:p>
     <w:p>
@@ -243,57 +268,225 @@
         <w:pStyle w:val="ListParagraph"/>
         <w:numPr>
           <w:ilvl w:val="1"/>
-          <w:numId w:val="3"/>
+          <w:numId w:val="4"/>
         </w:numPr>
-      </w:pPr>
-      <w:r>
-        <w:t>kan gebruik maken van clusters</w:t>
-      </w:r>
-    </w:p>
-    <w:p>
-      <w:pPr>
-        <w:pStyle w:val="ListParagraph"/>
-        <w:numPr>
-          <w:ilvl w:val="1"/>
-          <w:numId w:val="3"/>
-        </w:numPr>
-      </w:pPr>
-      <w:r>
-        <w:t>kan gebruik maken van requirements</w:t>
-      </w:r>
-    </w:p>
-    <w:p>
-      <w:pPr>
-        <w:pStyle w:val="ListParagraph"/>
-        <w:numPr>
-          <w:ilvl w:val="1"/>
-          <w:numId w:val="3"/>
-        </w:numPr>
-      </w:pPr>
-      <w:r>
-        <w:t>kan gebruik maken van eerder gelopen paden</w:t>
-      </w:r>
-      <w:r>
+        <w:rPr>
+          <w:lang w:val="en-GB"/>
+        </w:rPr>
+      </w:pPr>
+      <w:r>
+        <w:rPr>
+          <w:lang w:val="en-GB"/>
+        </w:rPr>
+        <w:t>Also cache semantic content of some widgets like skills</w:t>
+      </w:r>
+      <w:r>
+        <w:rPr>
+          <w:lang w:val="en-GB"/>
+        </w:rPr>
+        <w:t>, equipment</w:t>
+      </w:r>
+      <w:r>
+        <w:rPr>
+          <w:lang w:val="en-GB"/>
+        </w:rPr>
+        <w:t xml:space="preserve"> and bank content</w:t>
+      </w:r>
+    </w:p>
+    <w:p>
+      <w:pPr>
+        <w:rPr>
+          <w:lang w:val="en-GB"/>
+        </w:rPr>
+      </w:pPr>
+      <w:r>
+        <w:rPr>
+          <w:lang w:val="en-GB"/>
+        </w:rPr>
+        <w:t>Note that in some cases the exact information that is cached depends on the content of the object itself, most notably the widgets, which are cached depending on whether they could be interesting for the AI module, and the objects. Wall objects and other objects that only serve as a collision are not cached in the objects list, but only as a collision on the collision map.</w:t>
+      </w:r>
+    </w:p>
+    <w:p>
+      <w:pPr>
+        <w:pStyle w:val="Heading2"/>
+        <w:rPr>
+          <w:lang w:val="en-GB"/>
+        </w:rPr>
+      </w:pPr>
+      <w:r>
+        <w:rPr>
+          <w:lang w:val="en-GB"/>
+        </w:rPr>
+        <w:t>Caching method for different object types</w:t>
+      </w:r>
+    </w:p>
+    <w:p>
+      <w:pPr>
+        <w:rPr>
+          <w:lang w:val="en-GB"/>
+        </w:rPr>
+      </w:pPr>
+      <w:r>
+        <w:rPr>
+          <w:lang w:val="en-GB"/>
+        </w:rPr>
+        <w:t>The ground information as well as objects can be cached by running a dedicated thread that loads and maps the Runescape environment as the player moves through it. Widgets can be cached when they are loaded and visible. Non-visible widgets are usually not important and should not be cached at all. Als</w:t>
+      </w:r>
+      <w:r>
+        <w:rPr>
+          <w:lang w:val="en-GB"/>
+        </w:rPr>
+        <w:t>o widgets that</w:t>
+      </w:r>
+      <w:r>
+        <w:rPr>
+          <w:lang w:val="en-GB"/>
+        </w:rPr>
+        <w:t xml:space="preserve"> do not have content </w:t>
+      </w:r>
+      <w:r>
+        <w:rPr>
+          <w:lang w:val="en-GB"/>
+        </w:rPr>
+        <w:t xml:space="preserve">at all </w:t>
+      </w:r>
+      <w:r>
+        <w:rPr>
+          <w:lang w:val="en-GB"/>
+        </w:rPr>
+        <w:t xml:space="preserve">should not be cached to prevent caching redundant widgets. </w:t>
+      </w:r>
+    </w:p>
+    <w:p>
+      <w:pPr>
+        <w:rPr>
+          <w:lang w:val="en-GB"/>
+        </w:rPr>
+      </w:pPr>
+      <w:r>
+        <w:rPr>
+          <w:lang w:val="en-GB"/>
+        </w:rPr>
+        <w:t xml:space="preserve">It is decided that PowerGrid will map the environment by splitting the world in 64x64-sized clusters. Each cluster can contain multiple levels (planes) on which collision information can be stored. Such a </w:t>
+      </w:r>
+      <w:r>
+        <w:rPr>
+          <w:lang w:val="en-GB"/>
+        </w:rPr>
+        <w:lastRenderedPageBreak/>
+        <w:t xml:space="preserve">cluster also contains a list of the objects contained in that cluster. This allows for a quick method of looking up objects near the current player by first searching the cluster the player is in, then the clusters surrounding that, and so on. </w:t>
+      </w:r>
+    </w:p>
+    <w:p>
+      <w:pPr>
+        <w:rPr>
+          <w:lang w:val="en-GB"/>
+        </w:rPr>
+      </w:pPr>
+      <w:r>
+        <w:rPr>
+          <w:lang w:val="en-GB"/>
+        </w:rPr>
+        <w:t xml:space="preserve">Widgets will be cached by id in a hash structure. This allows for constant time store and retrieve functions as well as a relatively compact way of storing the widget references by using linear probing to optimize the usage of the available memory space. The widget cache itself should have a maximum size, and when a widget gets cached that causes the cache to grow past the maximum size, </w:t>
+      </w:r>
+      <w:r>
+        <w:rPr>
+          <w:lang w:val="en-GB"/>
+        </w:rPr>
+        <w:t xml:space="preserve">that widget should replace the widget being accessed last. </w:t>
+      </w:r>
+      <w:r>
+        <w:rPr>
+          <w:i/>
+          <w:lang w:val="en-GB"/>
+        </w:rPr>
+        <w:t>However, this poses the problem that the retrieve and store functions are no longer performed in constant time when the cache is full.</w:t>
+      </w:r>
+      <w:r>
+        <w:rPr>
+          <w:lang w:val="en-GB"/>
+        </w:rPr>
         <w:t xml:space="preserve"> </w:t>
       </w:r>
     </w:p>
     <w:p>
       <w:pPr>
-        <w:pStyle w:val="ListParagraph"/>
-        <w:numPr>
-          <w:ilvl w:val="2"/>
-          <w:numId w:val="3"/>
-        </w:numPr>
-        <w:rPr>
-          <w:i/>
-        </w:rPr>
-      </w:pPr>
-      <w:r>
-        <w:rPr>
-          <w:i/>
-        </w:rPr>
-        <w:t>Dit kost relatief veel geheugenruimte (opslaan van paden e.d.) ten opzichte van de hit ratio van een dergelijk pad. Het runnen van Dijkstra kost niet zo veel tijd.</w:t>
-      </w:r>
+        <w:pStyle w:val="Heading2"/>
+        <w:rPr>
+          <w:lang w:val="en-GB"/>
+        </w:rPr>
+      </w:pPr>
+      <w:r>
+        <w:rPr>
+          <w:lang w:val="en-GB"/>
+        </w:rPr>
+        <w:t>Using the cache structure</w:t>
+      </w:r>
+    </w:p>
+    <w:p>
+      <w:pPr>
+        <w:rPr>
+          <w:lang w:val="en-GB"/>
+        </w:rPr>
+      </w:pPr>
+      <w:r>
+        <w:rPr>
+          <w:lang w:val="en-GB"/>
+        </w:rPr>
+        <w:t xml:space="preserve">The caches will be used mostly in the AI module, but this does not mean similar caches are not used in other modules. However, the focus of this article lies with the caches used by the AI. </w:t>
+      </w:r>
+    </w:p>
+    <w:p>
+      <w:pPr>
+        <w:rPr>
+          <w:lang w:val="en-GB"/>
+        </w:rPr>
+      </w:pPr>
+      <w:r>
+        <w:rPr>
+          <w:lang w:val="en-GB"/>
+        </w:rPr>
+        <w:t>The path</w:t>
+      </w:r>
+      <w:r>
+        <w:rPr>
+          <w:lang w:val="en-GB"/>
+        </w:rPr>
+        <w:t>finder can use the caches to compute paths across the entire Runescape world. This allows for other tasks to be executed in a more dynamic fashion, and also speeds up any required operations for the path finding itself.</w:t>
+      </w:r>
+    </w:p>
+    <w:p>
+      <w:pPr>
+        <w:rPr>
+          <w:lang w:val="en-GB"/>
+        </w:rPr>
+      </w:pPr>
+      <w:r>
+        <w:rPr>
+          <w:lang w:val="en-GB"/>
+        </w:rPr>
+        <w:t xml:space="preserve">Also the collection </w:t>
+      </w:r>
+      <w:r>
+        <w:rPr>
+          <w:lang w:val="en-GB"/>
+        </w:rPr>
+        <w:t>of various data from Runescape</w:t>
+      </w:r>
+      <w:r>
+        <w:rPr>
+          <w:lang w:val="en-GB"/>
+        </w:rPr>
+        <w:t xml:space="preserve"> widgets by the AI module speeds up by using caches to store information. This is because retrieving the same information </w:t>
+      </w:r>
+      <w:r>
+        <w:rPr>
+          <w:lang w:val="en-GB"/>
+        </w:rPr>
+        <w:t>through JNI over and over again is pointless and should be avoided. The AI module should be able to indicate a refresh of the content is absolutely required in cases where getting the latest information is more important than speed.</w:t>
+      </w:r>
+      <w:bookmarkStart w:id="0" w:name="_GoBack"/>
+      <w:bookmarkEnd w:id="0"/>
     </w:p>
     <w:sectPr>
       <w:pgSz w:w="11906" w:h="16838"/>
@@ -306,8 +499,121 @@
 </file>
 
 <file path=word/numbering.xml><?xml version="1.0" encoding="utf-8"?>
-<w:numbering xmlns:wpc="http://schemas.microsoft.com/office/word/2010/wordprocessingCanvas" xmlns:mc="http://schemas.openxmlformats.org/markup-compatibility/2006" xmlns:o="urn:schemas-microsoft-com:office:office" xmlns:r="http://schemas.openxmlformats.org/officeDocument/2006/relationships" xmlns:m="http://schemas.openxmlformats.org/officeDocument/2006/math" xmlns:v="urn:schemas-microsoft-com:vml" xmlns:wp14="http://schemas.microsoft.com/office/word/2010/wordprocessingDrawing" xmlns:wp="http://schemas.openxmlformats.org/drawingml/2006/wordprocessingDrawing" xmlns:w10="urn:schemas-microsoft-com:office:word" xmlns:w="http://schemas.openxmlformats.org/wordprocessingml/2006/main" xmlns:w14="http://schemas.microsoft.com/office/word/2010/wordml" xmlns:wpg="http://schemas.microsoft.com/office/word/2010/wordprocessingGroup" xmlns:wpi="http://schemas.microsoft.com/office/word/2010/wordprocessingInk" xmlns:wne="http://schemas.microsoft.com/office/word/2006/wordml" xmlns:wps="http://schemas.microsoft.com/office/word/2010/wordprocessingShape" mc:Ignorable="w14 wp14">
+<w:numbering xmlns:wpc="http://schemas.microsoft.com/office/word/2010/wordprocessingCanvas" xmlns:mo="http://schemas.microsoft.com/office/mac/office/2008/main" xmlns:mc="http://schemas.openxmlformats.org/markup-compatibility/2006" xmlns:mv="urn:schemas-microsoft-com:mac:vml" xmlns:o="urn:schemas-microsoft-com:office:office" xmlns:r="http://schemas.openxmlformats.org/officeDocument/2006/relationships" xmlns:m="http://schemas.openxmlformats.org/officeDocument/2006/math" xmlns:v="urn:schemas-microsoft-com:vml" xmlns:wp14="http://schemas.microsoft.com/office/word/2010/wordprocessingDrawing" xmlns:wp="http://schemas.openxmlformats.org/drawingml/2006/wordprocessingDrawing" xmlns:w10="urn:schemas-microsoft-com:office:word" xmlns:w="http://schemas.openxmlformats.org/wordprocessingml/2006/main" xmlns:w14="http://schemas.microsoft.com/office/word/2010/wordml" xmlns:wpg="http://schemas.microsoft.com/office/word/2010/wordprocessingGroup" xmlns:wpi="http://schemas.microsoft.com/office/word/2010/wordprocessingInk" xmlns:wne="http://schemas.microsoft.com/office/word/2006/wordml" xmlns:wps="http://schemas.microsoft.com/office/word/2010/wordprocessingShape" mc:Ignorable="w14 wp14">
   <w:abstractNum w:abstractNumId="0">
+    <w:nsid w:val="09AD723C"/>
+    <w:multiLevelType w:val="hybridMultilevel"/>
+    <w:tmpl w:val="F5BE2EB6"/>
+    <w:lvl w:ilvl="0" w:tplc="8052485A">
+      <w:start w:val="2"/>
+      <w:numFmt w:val="bullet"/>
+      <w:lvlText w:val="-"/>
+      <w:lvlJc w:val="left"/>
+      <w:pPr>
+        <w:ind w:left="720" w:hanging="360"/>
+      </w:pPr>
+      <w:rPr>
+        <w:rFonts w:ascii="Calibri" w:eastAsiaTheme="minorHAnsi" w:hAnsi="Calibri" w:cstheme="minorBidi" w:hint="default"/>
+      </w:rPr>
+    </w:lvl>
+    <w:lvl w:ilvl="1" w:tplc="04090003">
+      <w:start w:val="1"/>
+      <w:numFmt w:val="bullet"/>
+      <w:lvlText w:val="o"/>
+      <w:lvlJc w:val="left"/>
+      <w:pPr>
+        <w:ind w:left="1440" w:hanging="360"/>
+      </w:pPr>
+      <w:rPr>
+        <w:rFonts w:ascii="Courier New" w:hAnsi="Courier New" w:hint="default"/>
+      </w:rPr>
+    </w:lvl>
+    <w:lvl w:ilvl="2" w:tplc="04090005" w:tentative="1">
+      <w:start w:val="1"/>
+      <w:numFmt w:val="bullet"/>
+      <w:lvlText w:val=""/>
+      <w:lvlJc w:val="left"/>
+      <w:pPr>
+        <w:ind w:left="2160" w:hanging="360"/>
+      </w:pPr>
+      <w:rPr>
+        <w:rFonts w:ascii="Wingdings" w:hAnsi="Wingdings" w:hint="default"/>
+      </w:rPr>
+    </w:lvl>
+    <w:lvl w:ilvl="3" w:tplc="04090001" w:tentative="1">
+      <w:start w:val="1"/>
+      <w:numFmt w:val="bullet"/>
+      <w:lvlText w:val=""/>
+      <w:lvlJc w:val="left"/>
+      <w:pPr>
+        <w:ind w:left="2880" w:hanging="360"/>
+      </w:pPr>
+      <w:rPr>
+        <w:rFonts w:ascii="Symbol" w:hAnsi="Symbol" w:hint="default"/>
+      </w:rPr>
+    </w:lvl>
+    <w:lvl w:ilvl="4" w:tplc="04090003" w:tentative="1">
+      <w:start w:val="1"/>
+      <w:numFmt w:val="bullet"/>
+      <w:lvlText w:val="o"/>
+      <w:lvlJc w:val="left"/>
+      <w:pPr>
+        <w:ind w:left="3600" w:hanging="360"/>
+      </w:pPr>
+      <w:rPr>
+        <w:rFonts w:ascii="Courier New" w:hAnsi="Courier New" w:hint="default"/>
+      </w:rPr>
+    </w:lvl>
+    <w:lvl w:ilvl="5" w:tplc="04090005" w:tentative="1">
+      <w:start w:val="1"/>
+      <w:numFmt w:val="bullet"/>
+      <w:lvlText w:val=""/>
+      <w:lvlJc w:val="left"/>
+      <w:pPr>
+        <w:ind w:left="4320" w:hanging="360"/>
+      </w:pPr>
+      <w:rPr>
+        <w:rFonts w:ascii="Wingdings" w:hAnsi="Wingdings" w:hint="default"/>
+      </w:rPr>
+    </w:lvl>
+    <w:lvl w:ilvl="6" w:tplc="04090001" w:tentative="1">
+      <w:start w:val="1"/>
+      <w:numFmt w:val="bullet"/>
+      <w:lvlText w:val=""/>
+      <w:lvlJc w:val="left"/>
+      <w:pPr>
+        <w:ind w:left="5040" w:hanging="360"/>
+      </w:pPr>
+      <w:rPr>
+        <w:rFonts w:ascii="Symbol" w:hAnsi="Symbol" w:hint="default"/>
+      </w:rPr>
+    </w:lvl>
+    <w:lvl w:ilvl="7" w:tplc="04090003" w:tentative="1">
+      <w:start w:val="1"/>
+      <w:numFmt w:val="bullet"/>
+      <w:lvlText w:val="o"/>
+      <w:lvlJc w:val="left"/>
+      <w:pPr>
+        <w:ind w:left="5760" w:hanging="360"/>
+      </w:pPr>
+      <w:rPr>
+        <w:rFonts w:ascii="Courier New" w:hAnsi="Courier New" w:hint="default"/>
+      </w:rPr>
+    </w:lvl>
+    <w:lvl w:ilvl="8" w:tplc="04090005" w:tentative="1">
+      <w:start w:val="1"/>
+      <w:numFmt w:val="bullet"/>
+      <w:lvlText w:val=""/>
+      <w:lvlJc w:val="left"/>
+      <w:pPr>
+        <w:ind w:left="6480" w:hanging="360"/>
+      </w:pPr>
+      <w:rPr>
+        <w:rFonts w:ascii="Wingdings" w:hAnsi="Wingdings" w:hint="default"/>
+      </w:rPr>
+    </w:lvl>
+  </w:abstractNum>
+  <w:abstractNum w:abstractNumId="1">
     <w:nsid w:val="35F82609"/>
     <w:multiLevelType w:val="hybridMultilevel"/>
     <w:tmpl w:val="7AC2D806"/>
@@ -419,7 +725,7 @@
       </w:rPr>
     </w:lvl>
   </w:abstractNum>
-  <w:abstractNum w:abstractNumId="1">
+  <w:abstractNum w:abstractNumId="2">
     <w:nsid w:val="73CF2D5E"/>
     <w:multiLevelType w:val="hybridMultilevel"/>
     <w:tmpl w:val="7B5E3918"/>
@@ -532,7 +838,7 @@
       </w:rPr>
     </w:lvl>
   </w:abstractNum>
-  <w:abstractNum w:abstractNumId="2">
+  <w:abstractNum w:abstractNumId="3">
     <w:nsid w:val="74036646"/>
     <w:multiLevelType w:val="hybridMultilevel"/>
     <w:tmpl w:val="C6589724"/>
@@ -646,12 +952,15 @@
     </w:lvl>
   </w:abstractNum>
   <w:num w:numId="1">
+    <w:abstractNumId w:val="3"/>
+  </w:num>
+  <w:num w:numId="2">
     <w:abstractNumId w:val="2"/>
   </w:num>
-  <w:num w:numId="2">
+  <w:num w:numId="3">
     <w:abstractNumId w:val="1"/>
   </w:num>
-  <w:num w:numId="3">
+  <w:num w:numId="4">
     <w:abstractNumId w:val="0"/>
   </w:num>
 </w:numbering>
@@ -674,7 +983,7 @@
       </w:pPr>
     </w:pPrDefault>
   </w:docDefaults>
-  <w:latentStyles w:defLockedState="0" w:defUIPriority="99" w:defSemiHidden="1" w:defUnhideWhenUsed="1" w:defQFormat="0" w:count="267">
+  <w:latentStyles w:defLockedState="0" w:defUIPriority="99" w:defSemiHidden="1" w:defUnhideWhenUsed="1" w:defQFormat="0" w:count="276">
     <w:lsdException w:name="Normal" w:semiHidden="0" w:uiPriority="0" w:unhideWhenUsed="0" w:qFormat="1"/>
     <w:lsdException w:name="heading 1" w:semiHidden="0" w:uiPriority="9" w:unhideWhenUsed="0" w:qFormat="1"/>
     <w:lsdException w:name="heading 2" w:uiPriority="9" w:qFormat="1"/>
@@ -817,6 +1126,53 @@
     <w:name w:val="Normal"/>
     <w:qFormat/>
   </w:style>
+  <w:style w:type="paragraph" w:styleId="Heading1">
+    <w:name w:val="heading 1"/>
+    <w:basedOn w:val="Normal"/>
+    <w:next w:val="Normal"/>
+    <w:link w:val="Heading1Char"/>
+    <w:uiPriority w:val="9"/>
+    <w:qFormat/>
+    <w:rsid w:val="00ED6FE2"/>
+    <w:pPr>
+      <w:keepNext/>
+      <w:keepLines/>
+      <w:spacing w:before="480" w:after="0"/>
+      <w:outlineLvl w:val="0"/>
+    </w:pPr>
+    <w:rPr>
+      <w:rFonts w:asciiTheme="majorHAnsi" w:eastAsiaTheme="majorEastAsia" w:hAnsiTheme="majorHAnsi" w:cstheme="majorBidi"/>
+      <w:b/>
+      <w:bCs/>
+      <w:color w:val="2C6EAB" w:themeColor="accent1" w:themeShade="B5"/>
+      <w:sz w:val="32"/>
+      <w:szCs w:val="32"/>
+    </w:rPr>
+  </w:style>
+  <w:style w:type="paragraph" w:styleId="Heading2">
+    <w:name w:val="heading 2"/>
+    <w:basedOn w:val="Normal"/>
+    <w:next w:val="Normal"/>
+    <w:link w:val="Heading2Char"/>
+    <w:uiPriority w:val="9"/>
+    <w:unhideWhenUsed/>
+    <w:qFormat/>
+    <w:rsid w:val="00F65B89"/>
+    <w:pPr>
+      <w:keepNext/>
+      <w:keepLines/>
+      <w:spacing w:before="200" w:after="0"/>
+      <w:outlineLvl w:val="1"/>
+    </w:pPr>
+    <w:rPr>
+      <w:rFonts w:asciiTheme="majorHAnsi" w:eastAsiaTheme="majorEastAsia" w:hAnsiTheme="majorHAnsi" w:cstheme="majorBidi"/>
+      <w:b/>
+      <w:bCs/>
+      <w:color w:val="5B9BD5" w:themeColor="accent1"/>
+      <w:sz w:val="26"/>
+      <w:szCs w:val="26"/>
+    </w:rPr>
+  </w:style>
   <w:style w:type="character" w:default="1" w:styleId="DefaultParagraphFont">
     <w:name w:val="Default Paragraph Font"/>
     <w:uiPriority w:val="1"/>
@@ -855,11 +1211,71 @@
       <w:contextualSpacing/>
     </w:pPr>
   </w:style>
+  <w:style w:type="character" w:customStyle="1" w:styleId="Heading1Char">
+    <w:name w:val="Heading 1 Char"/>
+    <w:basedOn w:val="DefaultParagraphFont"/>
+    <w:link w:val="Heading1"/>
+    <w:uiPriority w:val="9"/>
+    <w:rsid w:val="00ED6FE2"/>
+    <w:rPr>
+      <w:rFonts w:asciiTheme="majorHAnsi" w:eastAsiaTheme="majorEastAsia" w:hAnsiTheme="majorHAnsi" w:cstheme="majorBidi"/>
+      <w:b/>
+      <w:bCs/>
+      <w:color w:val="2C6EAB" w:themeColor="accent1" w:themeShade="B5"/>
+      <w:sz w:val="32"/>
+      <w:szCs w:val="32"/>
+    </w:rPr>
+  </w:style>
+  <w:style w:type="paragraph" w:styleId="DocumentMap">
+    <w:name w:val="Document Map"/>
+    <w:basedOn w:val="Normal"/>
+    <w:link w:val="DocumentMapChar"/>
+    <w:uiPriority w:val="99"/>
+    <w:semiHidden/>
+    <w:unhideWhenUsed/>
+    <w:rsid w:val="00ED6FE2"/>
+    <w:pPr>
+      <w:spacing w:after="0" w:line="240" w:lineRule="auto"/>
+    </w:pPr>
+    <w:rPr>
+      <w:rFonts w:ascii="Lucida Grande" w:hAnsi="Lucida Grande" w:cs="Lucida Grande"/>
+      <w:sz w:val="24"/>
+      <w:szCs w:val="24"/>
+    </w:rPr>
+  </w:style>
+  <w:style w:type="character" w:customStyle="1" w:styleId="DocumentMapChar">
+    <w:name w:val="Document Map Char"/>
+    <w:basedOn w:val="DefaultParagraphFont"/>
+    <w:link w:val="DocumentMap"/>
+    <w:uiPriority w:val="99"/>
+    <w:semiHidden/>
+    <w:rsid w:val="00ED6FE2"/>
+    <w:rPr>
+      <w:rFonts w:ascii="Lucida Grande" w:hAnsi="Lucida Grande" w:cs="Lucida Grande"/>
+      <w:sz w:val="24"/>
+      <w:szCs w:val="24"/>
+    </w:rPr>
+  </w:style>
+  <w:style w:type="character" w:customStyle="1" w:styleId="Heading2Char">
+    <w:name w:val="Heading 2 Char"/>
+    <w:basedOn w:val="DefaultParagraphFont"/>
+    <w:link w:val="Heading2"/>
+    <w:uiPriority w:val="9"/>
+    <w:rsid w:val="00F65B89"/>
+    <w:rPr>
+      <w:rFonts w:asciiTheme="majorHAnsi" w:eastAsiaTheme="majorEastAsia" w:hAnsiTheme="majorHAnsi" w:cstheme="majorBidi"/>
+      <w:b/>
+      <w:bCs/>
+      <w:color w:val="5B9BD5" w:themeColor="accent1"/>
+      <w:sz w:val="26"/>
+      <w:szCs w:val="26"/>
+    </w:rPr>
+  </w:style>
 </w:styles>
 </file>
 
 <file path=word/stylesWithEffects.xml><?xml version="1.0" encoding="utf-8"?>
-<w:styles xmlns:wpc="http://schemas.microsoft.com/office/word/2010/wordprocessingCanvas" xmlns:mc="http://schemas.openxmlformats.org/markup-compatibility/2006" xmlns:o="urn:schemas-microsoft-com:office:office" xmlns:r="http://schemas.openxmlformats.org/officeDocument/2006/relationships" xmlns:m="http://schemas.openxmlformats.org/officeDocument/2006/math" xmlns:v="urn:schemas-microsoft-com:vml" xmlns:wp14="http://schemas.microsoft.com/office/word/2010/wordprocessingDrawing" xmlns:wp="http://schemas.openxmlformats.org/drawingml/2006/wordprocessingDrawing" xmlns:w10="urn:schemas-microsoft-com:office:word" xmlns:w="http://schemas.openxmlformats.org/wordprocessingml/2006/main" xmlns:w14="http://schemas.microsoft.com/office/word/2010/wordml" xmlns:wpg="http://schemas.microsoft.com/office/word/2010/wordprocessingGroup" xmlns:wpi="http://schemas.microsoft.com/office/word/2010/wordprocessingInk" xmlns:wne="http://schemas.microsoft.com/office/word/2006/wordml" xmlns:wps="http://schemas.microsoft.com/office/word/2010/wordprocessingShape" mc:Ignorable="w14 wp14">
+<w:styles xmlns:wpc="http://schemas.microsoft.com/office/word/2010/wordprocessingCanvas" xmlns:mo="http://schemas.microsoft.com/office/mac/office/2008/main" xmlns:mc="http://schemas.openxmlformats.org/markup-compatibility/2006" xmlns:mv="urn:schemas-microsoft-com:mac:vml" xmlns:o="urn:schemas-microsoft-com:office:office" xmlns:r="http://schemas.openxmlformats.org/officeDocument/2006/relationships" xmlns:m="http://schemas.openxmlformats.org/officeDocument/2006/math" xmlns:v="urn:schemas-microsoft-com:vml" xmlns:wp14="http://schemas.microsoft.com/office/word/2010/wordprocessingDrawing" xmlns:wp="http://schemas.openxmlformats.org/drawingml/2006/wordprocessingDrawing" xmlns:w10="urn:schemas-microsoft-com:office:word" xmlns:w="http://schemas.openxmlformats.org/wordprocessingml/2006/main" xmlns:w14="http://schemas.microsoft.com/office/word/2010/wordml" xmlns:wpg="http://schemas.microsoft.com/office/word/2010/wordprocessingGroup" xmlns:wpi="http://schemas.microsoft.com/office/word/2010/wordprocessingInk" xmlns:wne="http://schemas.microsoft.com/office/word/2006/wordml" xmlns:wps="http://schemas.microsoft.com/office/word/2010/wordprocessingShape" mc:Ignorable="w14 wp14">
   <w:docDefaults>
     <w:rPrDefault>
       <w:rPr>
@@ -875,7 +1291,7 @@
       </w:pPr>
     </w:pPrDefault>
   </w:docDefaults>
-  <w:latentStyles w:defLockedState="0" w:defUIPriority="99" w:defSemiHidden="1" w:defUnhideWhenUsed="1" w:defQFormat="0" w:count="267">
+  <w:latentStyles w:defLockedState="0" w:defUIPriority="99" w:defSemiHidden="1" w:defUnhideWhenUsed="1" w:defQFormat="0" w:count="276">
     <w:lsdException w:name="Normal" w:semiHidden="0" w:uiPriority="0" w:unhideWhenUsed="0" w:qFormat="1"/>
     <w:lsdException w:name="heading 1" w:semiHidden="0" w:uiPriority="9" w:unhideWhenUsed="0" w:qFormat="1"/>
     <w:lsdException w:name="heading 2" w:uiPriority="9" w:qFormat="1"/>
@@ -1018,6 +1434,53 @@
     <w:name w:val="Normal"/>
     <w:qFormat/>
   </w:style>
+  <w:style w:type="paragraph" w:styleId="Heading1">
+    <w:name w:val="heading 1"/>
+    <w:basedOn w:val="Normal"/>
+    <w:next w:val="Normal"/>
+    <w:link w:val="Heading1Char"/>
+    <w:uiPriority w:val="9"/>
+    <w:qFormat/>
+    <w:rsid w:val="00ED6FE2"/>
+    <w:pPr>
+      <w:keepNext/>
+      <w:keepLines/>
+      <w:spacing w:before="480" w:after="0"/>
+      <w:outlineLvl w:val="0"/>
+    </w:pPr>
+    <w:rPr>
+      <w:rFonts w:asciiTheme="majorHAnsi" w:eastAsiaTheme="majorEastAsia" w:hAnsiTheme="majorHAnsi" w:cstheme="majorBidi"/>
+      <w:b/>
+      <w:bCs/>
+      <w:color w:val="2C6EAB" w:themeColor="accent1" w:themeShade="B5"/>
+      <w:sz w:val="32"/>
+      <w:szCs w:val="32"/>
+    </w:rPr>
+  </w:style>
+  <w:style w:type="paragraph" w:styleId="Heading2">
+    <w:name w:val="heading 2"/>
+    <w:basedOn w:val="Normal"/>
+    <w:next w:val="Normal"/>
+    <w:link w:val="Heading2Char"/>
+    <w:uiPriority w:val="9"/>
+    <w:unhideWhenUsed/>
+    <w:qFormat/>
+    <w:rsid w:val="00F65B89"/>
+    <w:pPr>
+      <w:keepNext/>
+      <w:keepLines/>
+      <w:spacing w:before="200" w:after="0"/>
+      <w:outlineLvl w:val="1"/>
+    </w:pPr>
+    <w:rPr>
+      <w:rFonts w:asciiTheme="majorHAnsi" w:eastAsiaTheme="majorEastAsia" w:hAnsiTheme="majorHAnsi" w:cstheme="majorBidi"/>
+      <w:b/>
+      <w:bCs/>
+      <w:color w:val="5B9BD5" w:themeColor="accent1"/>
+      <w:sz w:val="26"/>
+      <w:szCs w:val="26"/>
+    </w:rPr>
+  </w:style>
   <w:style w:type="character" w:default="1" w:styleId="DefaultParagraphFont">
     <w:name w:val="Default Paragraph Font"/>
     <w:uiPriority w:val="1"/>
@@ -1055,6 +1518,66 @@
       <w:ind w:left="720"/>
       <w:contextualSpacing/>
     </w:pPr>
+  </w:style>
+  <w:style w:type="character" w:customStyle="1" w:styleId="Heading1Char">
+    <w:name w:val="Heading 1 Char"/>
+    <w:basedOn w:val="DefaultParagraphFont"/>
+    <w:link w:val="Heading1"/>
+    <w:uiPriority w:val="9"/>
+    <w:rsid w:val="00ED6FE2"/>
+    <w:rPr>
+      <w:rFonts w:asciiTheme="majorHAnsi" w:eastAsiaTheme="majorEastAsia" w:hAnsiTheme="majorHAnsi" w:cstheme="majorBidi"/>
+      <w:b/>
+      <w:bCs/>
+      <w:color w:val="2C6EAB" w:themeColor="accent1" w:themeShade="B5"/>
+      <w:sz w:val="32"/>
+      <w:szCs w:val="32"/>
+    </w:rPr>
+  </w:style>
+  <w:style w:type="paragraph" w:styleId="DocumentMap">
+    <w:name w:val="Document Map"/>
+    <w:basedOn w:val="Normal"/>
+    <w:link w:val="DocumentMapChar"/>
+    <w:uiPriority w:val="99"/>
+    <w:semiHidden/>
+    <w:unhideWhenUsed/>
+    <w:rsid w:val="00ED6FE2"/>
+    <w:pPr>
+      <w:spacing w:after="0" w:line="240" w:lineRule="auto"/>
+    </w:pPr>
+    <w:rPr>
+      <w:rFonts w:ascii="Lucida Grande" w:hAnsi="Lucida Grande" w:cs="Lucida Grande"/>
+      <w:sz w:val="24"/>
+      <w:szCs w:val="24"/>
+    </w:rPr>
+  </w:style>
+  <w:style w:type="character" w:customStyle="1" w:styleId="DocumentMapChar">
+    <w:name w:val="Document Map Char"/>
+    <w:basedOn w:val="DefaultParagraphFont"/>
+    <w:link w:val="DocumentMap"/>
+    <w:uiPriority w:val="99"/>
+    <w:semiHidden/>
+    <w:rsid w:val="00ED6FE2"/>
+    <w:rPr>
+      <w:rFonts w:ascii="Lucida Grande" w:hAnsi="Lucida Grande" w:cs="Lucida Grande"/>
+      <w:sz w:val="24"/>
+      <w:szCs w:val="24"/>
+    </w:rPr>
+  </w:style>
+  <w:style w:type="character" w:customStyle="1" w:styleId="Heading2Char">
+    <w:name w:val="Heading 2 Char"/>
+    <w:basedOn w:val="DefaultParagraphFont"/>
+    <w:link w:val="Heading2"/>
+    <w:uiPriority w:val="9"/>
+    <w:rsid w:val="00F65B89"/>
+    <w:rPr>
+      <w:rFonts w:asciiTheme="majorHAnsi" w:eastAsiaTheme="majorEastAsia" w:hAnsiTheme="majorHAnsi" w:cstheme="majorBidi"/>
+      <w:b/>
+      <w:bCs/>
+      <w:color w:val="5B9BD5" w:themeColor="accent1"/>
+      <w:sz w:val="26"/>
+      <w:szCs w:val="26"/>
+    </w:rPr>
   </w:style>
 </w:styles>
 </file>
@@ -1314,8 +1837,20 @@
   <a:extraClrSchemeLst/>
   <a:extLst>
     <a:ext uri="{05A4C25C-085E-4340-85A3-A5531E510DB2}">
-      <thm15:themeFamily xmlns:thm15="http://schemas.microsoft.com/office/thememl/2012/main" xmlns="" name="Office Theme" id="{62F939B6-93AF-4DB8-9C6B-D6C7DFDC589F}" vid="{4A3C46E8-61CC-4603-A589-7422A47A8E4A}"/>
+      <thm15:themeFamily xmlns="" xmlns:thm15="http://schemas.microsoft.com/office/thememl/2012/main" name="Office Theme" id="{62F939B6-93AF-4DB8-9C6B-D6C7DFDC589F}" vid="{4A3C46E8-61CC-4603-A589-7422A47A8E4A}"/>
     </a:ext>
   </a:extLst>
 </a:theme>
+</file>
+
+<file path=customXml/item1.xml><?xml version="1.0" encoding="utf-8"?>
+<b:Sources xmlns:b="http://schemas.openxmlformats.org/officeDocument/2006/bibliography" xmlns="http://schemas.openxmlformats.org/officeDocument/2006/bibliography" SelectedStyle="/APA.XSL" StyleName="APA"/>
+</file>
+
+<file path=customXml/itemProps1.xml><?xml version="1.0" encoding="utf-8"?>
+<ds:datastoreItem xmlns:ds="http://schemas.openxmlformats.org/officeDocument/2006/customXml" ds:itemID="{0633BD18-F0A5-6842-A3A7-57D213B6BF0B}">
+  <ds:schemaRefs>
+    <ds:schemaRef ds:uri="http://schemas.openxmlformats.org/officeDocument/2006/bibliography"/>
+  </ds:schemaRefs>
+</ds:datastoreItem>
 </file>
</xml_diff>

<commit_message>
Added header for (yet to make) JNIClass class.
Also added a enum type for Java Access modifiers to check the modifiers of classes, methods and fields in the JVM.
Removed cache::WorldData::convertToKey(2) member since it could be written as (x << 16) + y.
</commit_message>
<xml_diff>
--- a/doc/Cacheing idea.docx
+++ b/doc/Cacheing idea.docx
@@ -1,6 +1,6 @@
 
 <file path=word/document.xml><?xml version="1.0" encoding="utf-8"?>
-<w:document xmlns:wpc="http://schemas.microsoft.com/office/word/2010/wordprocessingCanvas" xmlns:mo="http://schemas.microsoft.com/office/mac/office/2008/main" xmlns:mc="http://schemas.openxmlformats.org/markup-compatibility/2006" xmlns:mv="urn:schemas-microsoft-com:mac:vml" xmlns:o="urn:schemas-microsoft-com:office:office" xmlns:r="http://schemas.openxmlformats.org/officeDocument/2006/relationships" xmlns:m="http://schemas.openxmlformats.org/officeDocument/2006/math" xmlns:v="urn:schemas-microsoft-com:vml" xmlns:wp14="http://schemas.microsoft.com/office/word/2010/wordprocessingDrawing" xmlns:wp="http://schemas.openxmlformats.org/drawingml/2006/wordprocessingDrawing" xmlns:w10="urn:schemas-microsoft-com:office:word" xmlns:w="http://schemas.openxmlformats.org/wordprocessingml/2006/main" xmlns:w14="http://schemas.microsoft.com/office/word/2010/wordml" xmlns:wpg="http://schemas.microsoft.com/office/word/2010/wordprocessingGroup" xmlns:wpi="http://schemas.microsoft.com/office/word/2010/wordprocessingInk" xmlns:wne="http://schemas.microsoft.com/office/word/2006/wordml" xmlns:wps="http://schemas.microsoft.com/office/word/2010/wordprocessingShape" mc:Ignorable="w14 wp14">
+<w:document xmlns:wpc="http://schemas.microsoft.com/office/word/2010/wordprocessingCanvas" xmlns:mc="http://schemas.openxmlformats.org/markup-compatibility/2006" xmlns:o="urn:schemas-microsoft-com:office:office" xmlns:r="http://schemas.openxmlformats.org/officeDocument/2006/relationships" xmlns:m="http://schemas.openxmlformats.org/officeDocument/2006/math" xmlns:v="urn:schemas-microsoft-com:vml" xmlns:wp14="http://schemas.microsoft.com/office/word/2010/wordprocessingDrawing" xmlns:wp="http://schemas.openxmlformats.org/drawingml/2006/wordprocessingDrawing" xmlns:w10="urn:schemas-microsoft-com:office:word" xmlns:w="http://schemas.openxmlformats.org/wordprocessingml/2006/main" xmlns:w14="http://schemas.microsoft.com/office/word/2010/wordml" xmlns:wpg="http://schemas.microsoft.com/office/word/2010/wordprocessingGroup" xmlns:wpi="http://schemas.microsoft.com/office/word/2010/wordprocessingInk" xmlns:wne="http://schemas.microsoft.com/office/word/2006/wordml" xmlns:wps="http://schemas.microsoft.com/office/word/2010/wordprocessingShape" mc:Ignorable="w14 wp14">
   <w:body>
     <w:p>
       <w:pPr>
@@ -367,7 +367,15 @@
         <w:rPr>
           <w:lang w:val="en-GB"/>
         </w:rPr>
-        <w:t xml:space="preserve">It is decided that PowerGrid will map the environment by splitting the world in 64x64-sized clusters. Each cluster can contain multiple levels (planes) on which collision information can be stored. Such a </w:t>
+        <w:t>It is decided that PowerGrid will map the environment by splitting the world in 64x64-sized clusters. Each cluster can contain multiple levels (planes) on which collision information can be stored. Such a</w:t>
+      </w:r>
+      <w:bookmarkStart w:id="0" w:name="_GoBack"/>
+      <w:bookmarkEnd w:id="0"/>
+      <w:r>
+        <w:rPr>
+          <w:lang w:val="en-GB"/>
+        </w:rPr>
+        <w:t xml:space="preserve"> </w:t>
       </w:r>
       <w:r>
         <w:rPr>
@@ -485,8 +493,6 @@
         </w:rPr>
         <w:t>through JNI over and over again is pointless and should be avoided. The AI module should be able to indicate a refresh of the content is absolutely required in cases where getting the latest information is more important than speed.</w:t>
       </w:r>
-      <w:bookmarkStart w:id="0" w:name="_GoBack"/>
-      <w:bookmarkEnd w:id="0"/>
     </w:p>
     <w:sectPr>
       <w:pgSz w:w="11906" w:h="16838"/>
@@ -499,7 +505,7 @@
 </file>
 
 <file path=word/numbering.xml><?xml version="1.0" encoding="utf-8"?>
-<w:numbering xmlns:wpc="http://schemas.microsoft.com/office/word/2010/wordprocessingCanvas" xmlns:mo="http://schemas.microsoft.com/office/mac/office/2008/main" xmlns:mc="http://schemas.openxmlformats.org/markup-compatibility/2006" xmlns:mv="urn:schemas-microsoft-com:mac:vml" xmlns:o="urn:schemas-microsoft-com:office:office" xmlns:r="http://schemas.openxmlformats.org/officeDocument/2006/relationships" xmlns:m="http://schemas.openxmlformats.org/officeDocument/2006/math" xmlns:v="urn:schemas-microsoft-com:vml" xmlns:wp14="http://schemas.microsoft.com/office/word/2010/wordprocessingDrawing" xmlns:wp="http://schemas.openxmlformats.org/drawingml/2006/wordprocessingDrawing" xmlns:w10="urn:schemas-microsoft-com:office:word" xmlns:w="http://schemas.openxmlformats.org/wordprocessingml/2006/main" xmlns:w14="http://schemas.microsoft.com/office/word/2010/wordml" xmlns:wpg="http://schemas.microsoft.com/office/word/2010/wordprocessingGroup" xmlns:wpi="http://schemas.microsoft.com/office/word/2010/wordprocessingInk" xmlns:wne="http://schemas.microsoft.com/office/word/2006/wordml" xmlns:wps="http://schemas.microsoft.com/office/word/2010/wordprocessingShape" mc:Ignorable="w14 wp14">
+<w:numbering xmlns:wpc="http://schemas.microsoft.com/office/word/2010/wordprocessingCanvas" xmlns:mc="http://schemas.openxmlformats.org/markup-compatibility/2006" xmlns:o="urn:schemas-microsoft-com:office:office" xmlns:r="http://schemas.openxmlformats.org/officeDocument/2006/relationships" xmlns:m="http://schemas.openxmlformats.org/officeDocument/2006/math" xmlns:v="urn:schemas-microsoft-com:vml" xmlns:wp14="http://schemas.microsoft.com/office/word/2010/wordprocessingDrawing" xmlns:wp="http://schemas.openxmlformats.org/drawingml/2006/wordprocessingDrawing" xmlns:w10="urn:schemas-microsoft-com:office:word" xmlns:w="http://schemas.openxmlformats.org/wordprocessingml/2006/main" xmlns:w14="http://schemas.microsoft.com/office/word/2010/wordml" xmlns:wpg="http://schemas.microsoft.com/office/word/2010/wordprocessingGroup" xmlns:wpi="http://schemas.microsoft.com/office/word/2010/wordprocessingInk" xmlns:wne="http://schemas.microsoft.com/office/word/2006/wordml" xmlns:wps="http://schemas.microsoft.com/office/word/2010/wordprocessingShape" mc:Ignorable="w14 wp14">
   <w:abstractNum w:abstractNumId="0">
     <w:nsid w:val="09AD723C"/>
     <w:multiLevelType w:val="hybridMultilevel"/>
@@ -983,7 +989,7 @@
       </w:pPr>
     </w:pPrDefault>
   </w:docDefaults>
-  <w:latentStyles w:defLockedState="0" w:defUIPriority="99" w:defSemiHidden="1" w:defUnhideWhenUsed="1" w:defQFormat="0" w:count="276">
+  <w:latentStyles w:defLockedState="0" w:defUIPriority="99" w:defSemiHidden="1" w:defUnhideWhenUsed="1" w:defQFormat="0" w:count="267">
     <w:lsdException w:name="Normal" w:semiHidden="0" w:uiPriority="0" w:unhideWhenUsed="0" w:qFormat="1"/>
     <w:lsdException w:name="heading 1" w:semiHidden="0" w:uiPriority="9" w:unhideWhenUsed="0" w:qFormat="1"/>
     <w:lsdException w:name="heading 2" w:uiPriority="9" w:qFormat="1"/>
@@ -1275,7 +1281,7 @@
 </file>
 
 <file path=word/stylesWithEffects.xml><?xml version="1.0" encoding="utf-8"?>
-<w:styles xmlns:wpc="http://schemas.microsoft.com/office/word/2010/wordprocessingCanvas" xmlns:mo="http://schemas.microsoft.com/office/mac/office/2008/main" xmlns:mc="http://schemas.openxmlformats.org/markup-compatibility/2006" xmlns:mv="urn:schemas-microsoft-com:mac:vml" xmlns:o="urn:schemas-microsoft-com:office:office" xmlns:r="http://schemas.openxmlformats.org/officeDocument/2006/relationships" xmlns:m="http://schemas.openxmlformats.org/officeDocument/2006/math" xmlns:v="urn:schemas-microsoft-com:vml" xmlns:wp14="http://schemas.microsoft.com/office/word/2010/wordprocessingDrawing" xmlns:wp="http://schemas.openxmlformats.org/drawingml/2006/wordprocessingDrawing" xmlns:w10="urn:schemas-microsoft-com:office:word" xmlns:w="http://schemas.openxmlformats.org/wordprocessingml/2006/main" xmlns:w14="http://schemas.microsoft.com/office/word/2010/wordml" xmlns:wpg="http://schemas.microsoft.com/office/word/2010/wordprocessingGroup" xmlns:wpi="http://schemas.microsoft.com/office/word/2010/wordprocessingInk" xmlns:wne="http://schemas.microsoft.com/office/word/2006/wordml" xmlns:wps="http://schemas.microsoft.com/office/word/2010/wordprocessingShape" mc:Ignorable="w14 wp14">
+<w:styles xmlns:wpc="http://schemas.microsoft.com/office/word/2010/wordprocessingCanvas" xmlns:mc="http://schemas.openxmlformats.org/markup-compatibility/2006" xmlns:o="urn:schemas-microsoft-com:office:office" xmlns:r="http://schemas.openxmlformats.org/officeDocument/2006/relationships" xmlns:m="http://schemas.openxmlformats.org/officeDocument/2006/math" xmlns:v="urn:schemas-microsoft-com:vml" xmlns:wp14="http://schemas.microsoft.com/office/word/2010/wordprocessingDrawing" xmlns:wp="http://schemas.openxmlformats.org/drawingml/2006/wordprocessingDrawing" xmlns:w10="urn:schemas-microsoft-com:office:word" xmlns:w="http://schemas.openxmlformats.org/wordprocessingml/2006/main" xmlns:w14="http://schemas.microsoft.com/office/word/2010/wordml" xmlns:wpg="http://schemas.microsoft.com/office/word/2010/wordprocessingGroup" xmlns:wpi="http://schemas.microsoft.com/office/word/2010/wordprocessingInk" xmlns:wne="http://schemas.microsoft.com/office/word/2006/wordml" xmlns:wps="http://schemas.microsoft.com/office/word/2010/wordprocessingShape" mc:Ignorable="w14 wp14">
   <w:docDefaults>
     <w:rPrDefault>
       <w:rPr>
@@ -1291,7 +1297,7 @@
       </w:pPr>
     </w:pPrDefault>
   </w:docDefaults>
-  <w:latentStyles w:defLockedState="0" w:defUIPriority="99" w:defSemiHidden="1" w:defUnhideWhenUsed="1" w:defQFormat="0" w:count="276">
+  <w:latentStyles w:defLockedState="0" w:defUIPriority="99" w:defSemiHidden="1" w:defUnhideWhenUsed="1" w:defQFormat="0" w:count="267">
     <w:lsdException w:name="Normal" w:semiHidden="0" w:uiPriority="0" w:unhideWhenUsed="0" w:qFormat="1"/>
     <w:lsdException w:name="heading 1" w:semiHidden="0" w:uiPriority="9" w:unhideWhenUsed="0" w:qFormat="1"/>
     <w:lsdException w:name="heading 2" w:uiPriority="9" w:qFormat="1"/>
@@ -1837,7 +1843,7 @@
   <a:extraClrSchemeLst/>
   <a:extLst>
     <a:ext uri="{05A4C25C-085E-4340-85A3-A5531E510DB2}">
-      <thm15:themeFamily xmlns="" xmlns:thm15="http://schemas.microsoft.com/office/thememl/2012/main" name="Office Theme" id="{62F939B6-93AF-4DB8-9C6B-D6C7DFDC589F}" vid="{4A3C46E8-61CC-4603-A589-7422A47A8E4A}"/>
+      <thm15:themeFamily xmlns:thm15="http://schemas.microsoft.com/office/thememl/2012/main" xmlns="" name="Office Theme" id="{62F939B6-93AF-4DB8-9C6B-D6C7DFDC589F}" vid="{4A3C46E8-61CC-4603-A589-7422A47A8E4A}"/>
     </a:ext>
   </a:extLst>
 </a:theme>
@@ -1848,7 +1854,7 @@
 </file>
 
 <file path=customXml/itemProps1.xml><?xml version="1.0" encoding="utf-8"?>
-<ds:datastoreItem xmlns:ds="http://schemas.openxmlformats.org/officeDocument/2006/customXml" ds:itemID="{0633BD18-F0A5-6842-A3A7-57D213B6BF0B}">
+<ds:datastoreItem xmlns:ds="http://schemas.openxmlformats.org/officeDocument/2006/customXml" ds:itemID="{CE6F0547-48AD-4363-9AAC-04FED3EA154E}">
   <ds:schemaRefs>
     <ds:schemaRef ds:uri="http://schemas.openxmlformats.org/officeDocument/2006/bibliography"/>
   </ds:schemaRefs>

</xml_diff>